<commit_message>
Se agrego el campo estatuto a la Carpeta Digital
</commit_message>
<xml_diff>
--- a/api_complemento/public/template.docx
+++ b/api_complemento/public/template.docx
@@ -39,7 +39,7 @@
             <v:path o:extrusionok="f" gradientshapeok="t" o:connecttype="rect"/>
             <o:lock v:ext="edit" aspectratio="t"/>
           </v:shapetype>
-          <v:shape id="_x0000_i1027" type="#_x0000_t75" style="width:32.25pt;height:52.5pt">
+          <v:shape id="_x0000_i1025" type="#_x0000_t75" style="width:32.25pt;height:52.5pt">
             <v:imagedata r:id="rId6" o:title=""/>
           </v:shape>
         </w:pict>
@@ -282,6 +282,7 @@
           <w:rFonts w:ascii="Arial" w:hAnsi="Arial" w:cs="Arial"/>
           <w:sz w:val="24"/>
           <w:szCs w:val="24"/>
+          <w:lang w:val="es-AR"/>
         </w:rPr>
       </w:pPr>
       <w:r>
@@ -292,16 +293,36 @@
           <w:sz w:val="24"/>
           <w:szCs w:val="24"/>
           <w:u w:val="single"/>
-        </w:rPr>
-        <w:t>Código QR:</w:t>
-      </w:r>
-      <w:r>
-        <w:rPr>
-          <w:rFonts w:ascii="Arial" w:hAnsi="Arial" w:cs="Arial"/>
-          <w:sz w:val="24"/>
-          <w:szCs w:val="24"/>
-        </w:rPr>
-        <w:t xml:space="preserve"> </w:t>
+          <w:lang w:val="es-AR"/>
+        </w:rPr>
+        <w:t>Fecha Creación:</w:t>
+      </w:r>
+      <w:r>
+        <w:rPr>
+          <w:rFonts w:ascii="Arial" w:hAnsi="Arial" w:cs="Arial"/>
+          <w:sz w:val="24"/>
+          <w:szCs w:val="24"/>
+          <w:lang w:val="es-AR"/>
+        </w:rPr>
+        <w:t xml:space="preserve"> ${</w:t>
+      </w:r>
+      <w:r>
+        <w:rPr>
+          <w:rFonts w:ascii="Arial" w:hAnsi="Arial" w:cs="Arial"/>
+          <w:sz w:val="24"/>
+          <w:szCs w:val="24"/>
+          <w:lang w:val="es-AR"/>
+        </w:rPr>
+        <w:t>estatuto</w:t>
+      </w:r>
+      <w:r>
+        <w:rPr>
+          <w:rFonts w:ascii="Arial" w:hAnsi="Arial" w:cs="Arial"/>
+          <w:sz w:val="24"/>
+          <w:szCs w:val="24"/>
+          <w:lang w:val="es-AR"/>
+        </w:rPr>
+        <w:t>}</w:t>
       </w:r>
     </w:p>
     <w:p>
@@ -310,6 +331,39 @@
           <w:rFonts w:ascii="Arial" w:hAnsi="Arial" w:cs="Arial"/>
           <w:sz w:val="24"/>
           <w:szCs w:val="24"/>
+          <w:u w:val="single"/>
+          <w:lang w:val="es-AR"/>
+        </w:rPr>
+      </w:pPr>
+      <w:r>
+        <w:rPr>
+          <w:rFonts w:ascii="Arial" w:hAnsi="Arial" w:cs="Arial"/>
+          <w:b/>
+          <w:bCs/>
+          <w:sz w:val="24"/>
+          <w:szCs w:val="24"/>
+          <w:u w:val="single"/>
+          <w:lang w:val="es-AR"/>
+        </w:rPr>
+        <w:t>Código QR:</w:t>
+      </w:r>
+      <w:r>
+        <w:rPr>
+          <w:rFonts w:ascii="Arial" w:hAnsi="Arial" w:cs="Arial"/>
+          <w:sz w:val="24"/>
+          <w:szCs w:val="24"/>
+          <w:lang w:val="es-AR"/>
+        </w:rPr>
+        <w:t xml:space="preserve"> </w:t>
+      </w:r>
+    </w:p>
+    <w:p>
+      <w:pPr>
+        <w:rPr>
+          <w:rFonts w:ascii="Arial" w:hAnsi="Arial" w:cs="Arial"/>
+          <w:sz w:val="24"/>
+          <w:szCs w:val="24"/>
+          <w:lang w:val="es-AR"/>
         </w:rPr>
       </w:pPr>
     </w:p>
@@ -320,6 +374,7 @@
           <w:sz w:val="24"/>
           <w:szCs w:val="24"/>
           <w:u w:val="single"/>
+          <w:lang w:val="es-AR"/>
         </w:rPr>
       </w:pPr>
       <w:r>
@@ -327,6 +382,7 @@
           <w:rFonts w:ascii="Arial" w:hAnsi="Arial" w:cs="Arial"/>
           <w:sz w:val="24"/>
           <w:szCs w:val="24"/>
+          <w:lang w:val="es-AR"/>
         </w:rPr>
         <w:t>${</w:t>
       </w:r>
@@ -337,6 +393,7 @@
           <w:rFonts w:ascii="Arial" w:hAnsi="Arial" w:cs="Arial"/>
           <w:sz w:val="24"/>
           <w:szCs w:val="24"/>
+          <w:lang w:val="es-AR"/>
         </w:rPr>
         <w:t>qr</w:t>
       </w:r>
@@ -346,17 +403,50 @@
           <w:rFonts w:ascii="Arial" w:hAnsi="Arial" w:cs="Arial"/>
           <w:sz w:val="24"/>
           <w:szCs w:val="24"/>
+          <w:lang w:val="es-AR"/>
         </w:rPr>
         <w:t>:[</w:t>
       </w:r>
+      <w:proofErr w:type="spellStart"/>
       <w:proofErr w:type="gramEnd"/>
       <w:r>
         <w:rPr>
           <w:rFonts w:ascii="Arial" w:hAnsi="Arial" w:cs="Arial"/>
           <w:sz w:val="24"/>
           <w:szCs w:val="24"/>
-        </w:rPr>
-        <w:t>width]x[height]}</w:t>
+          <w:lang w:val="es-AR"/>
+        </w:rPr>
+        <w:t>width</w:t>
+      </w:r>
+      <w:proofErr w:type="spellEnd"/>
+      <w:r>
+        <w:rPr>
+          <w:rFonts w:ascii="Arial" w:hAnsi="Arial" w:cs="Arial"/>
+          <w:sz w:val="24"/>
+          <w:szCs w:val="24"/>
+          <w:lang w:val="es-AR"/>
+        </w:rPr>
+        <w:t>]x[</w:t>
+      </w:r>
+      <w:proofErr w:type="spellStart"/>
+      <w:r>
+        <w:rPr>
+          <w:rFonts w:ascii="Arial" w:hAnsi="Arial" w:cs="Arial"/>
+          <w:sz w:val="24"/>
+          <w:szCs w:val="24"/>
+          <w:lang w:val="es-AR"/>
+        </w:rPr>
+        <w:t>height</w:t>
+      </w:r>
+      <w:proofErr w:type="spellEnd"/>
+      <w:r>
+        <w:rPr>
+          <w:rFonts w:ascii="Arial" w:hAnsi="Arial" w:cs="Arial"/>
+          <w:sz w:val="24"/>
+          <w:szCs w:val="24"/>
+          <w:lang w:val="es-AR"/>
+        </w:rPr>
+        <w:t>]}</w:t>
       </w:r>
     </w:p>
     <w:p>
@@ -365,6 +455,7 @@
           <w:rFonts w:ascii="Arial" w:hAnsi="Arial" w:cs="Arial"/>
           <w:sz w:val="24"/>
           <w:szCs w:val="24"/>
+          <w:lang w:val="es-AR"/>
         </w:rPr>
       </w:pPr>
     </w:p>
@@ -374,6 +465,7 @@
           <w:rFonts w:ascii="Arial" w:hAnsi="Arial" w:cs="Arial"/>
           <w:sz w:val="24"/>
           <w:szCs w:val="24"/>
+          <w:lang w:val="es-AR"/>
         </w:rPr>
       </w:pPr>
     </w:p>

</xml_diff>